<commit_message>
Corrección de estilo tema 3 grado 08
</commit_message>
<xml_diff>
--- a/fuentes/contenidos/grado08/guion03/GuiaDidáctica_MA_08_03_CO.docx
+++ b/fuentes/contenidos/grado08/guion03/GuiaDidáctica_MA_08_03_CO.docx
@@ -13,7 +13,25 @@
         <w:rPr>
           <w:b/>
         </w:rPr>
-        <w:t>GUIA DIDÁCTICA</w:t>
+        <w:t>G</w:t>
+      </w:r>
+      <w:r>
+        <w:rPr>
+          <w:b/>
+        </w:rPr>
+        <w:t>uía</w:t>
+      </w:r>
+      <w:r>
+        <w:rPr>
+          <w:b/>
+        </w:rPr>
+        <w:t xml:space="preserve"> d</w:t>
+      </w:r>
+      <w:r>
+        <w:rPr>
+          <w:b/>
+        </w:rPr>
+        <w:t>idáctica</w:t>
       </w:r>
     </w:p>
     <w:p>
@@ -31,7 +49,10 @@
         <w:t xml:space="preserve">: </w:t>
       </w:r>
       <w:r>
-        <w:t>Identidades notables</w:t>
+        <w:t>i</w:t>
+      </w:r>
+      <w:r>
+        <w:t>dentidades notables</w:t>
       </w:r>
     </w:p>
     <w:p>
@@ -50,7 +71,34 @@
           <w:sz w:val="20"/>
           <w:szCs w:val="20"/>
         </w:rPr>
-        <w:t>Estándares Básicos de Competencias</w:t>
+        <w:t xml:space="preserve">Estándares </w:t>
+      </w:r>
+      <w:r>
+        <w:rPr>
+          <w:rFonts w:ascii="Times New Roman" w:hAnsi="Times New Roman" w:cs="Times New Roman"/>
+          <w:b/>
+          <w:sz w:val="20"/>
+          <w:szCs w:val="20"/>
+        </w:rPr>
+        <w:t>b</w:t>
+      </w:r>
+      <w:r>
+        <w:rPr>
+          <w:rFonts w:ascii="Times New Roman" w:hAnsi="Times New Roman" w:cs="Times New Roman"/>
+          <w:b/>
+          <w:sz w:val="20"/>
+          <w:szCs w:val="20"/>
+        </w:rPr>
+        <w:t xml:space="preserve">ásicos de </w:t>
+      </w:r>
+      <w:r>
+        <w:rPr>
+          <w:rFonts w:ascii="Times New Roman" w:hAnsi="Times New Roman" w:cs="Times New Roman"/>
+          <w:b/>
+          <w:sz w:val="20"/>
+          <w:szCs w:val="20"/>
+        </w:rPr>
+        <w:t>competencias</w:t>
       </w:r>
     </w:p>
     <w:p>
@@ -116,16 +164,14 @@
         <w:spacing w:after="0"/>
         <w:jc w:val="both"/>
       </w:pPr>
-      <w:proofErr w:type="spellStart"/>
       <w:r>
         <w:t>V</w:t>
       </w:r>
       <w:r>
-        <w:t>ariacional</w:t>
-      </w:r>
-      <w:proofErr w:type="spellEnd"/>
-      <w:r>
-        <w:t xml:space="preserve"> y sistemas algebraicos</w:t>
+        <w:t>ariacional y sistemas algebraicos</w:t>
+      </w:r>
+      <w:r>
+        <w:t>.</w:t>
       </w:r>
     </w:p>
     <w:p>
@@ -196,8 +242,6 @@
           <w:szCs w:val="20"/>
         </w:rPr>
       </w:pPr>
-      <w:bookmarkStart w:id="0" w:name="_GoBack"/>
-      <w:bookmarkEnd w:id="0"/>
     </w:p>
     <w:p>
       <w:pPr>
@@ -353,6 +397,9 @@
       <w:r>
         <w:t>Modela situaciones problema como el cálculo de áreas mediante el uso de identidades notables</w:t>
       </w:r>
+      <w:r>
+        <w:t>.</w:t>
+      </w:r>
     </w:p>
     <w:p>
       <w:pPr>
@@ -403,10 +450,13 @@
         <w:t xml:space="preserve"> a los estudiantes las operaciones de multiplicación y división </w:t>
       </w:r>
       <w:r>
-        <w:t>entre polinomios,</w:t>
-      </w:r>
-      <w:r>
-        <w:t xml:space="preserve"> para ello</w:t>
+        <w:t>entre polinomios</w:t>
+      </w:r>
+      <w:r>
+        <w:t xml:space="preserve">; </w:t>
+      </w:r>
+      <w:r>
+        <w:t>para ello</w:t>
       </w:r>
       <w:r>
         <w:t xml:space="preserve"> </w:t>
@@ -426,7 +476,19 @@
         <w:jc w:val="both"/>
       </w:pPr>
       <w:r>
-        <w:t xml:space="preserve">A Través de estos ejercicios y de la lectura del tema de productos notables </w:t>
+        <w:t xml:space="preserve">A </w:t>
+      </w:r>
+      <w:r>
+        <w:t xml:space="preserve">través </w:t>
+      </w:r>
+      <w:r>
+        <w:t>de estos ejercicios y de la lectura del tema de productos notables</w:t>
+      </w:r>
+      <w:r>
+        <w:t>,</w:t>
+      </w:r>
+      <w:r>
+        <w:t xml:space="preserve"> </w:t>
       </w:r>
       <w:r>
         <w:t>el docente propone</w:t>
@@ -438,7 +500,13 @@
         <w:t xml:space="preserve"> desarrollo de los recursos 10, 20, 30, 40, 50 y 60 para afianzar</w:t>
       </w:r>
       <w:r>
-        <w:t xml:space="preserve"> y ejercitar el tema, desarrolla</w:t>
+        <w:t xml:space="preserve"> y ejercitar el tema</w:t>
+      </w:r>
+      <w:r>
+        <w:t xml:space="preserve">; </w:t>
+      </w:r>
+      <w:r>
+        <w:t>desarrolla</w:t>
       </w:r>
       <w:r>
         <w:t xml:space="preserve"> la exposición del recurso 70 en la cual es importante contar con la participación de los estudiantes para que ellos desarrolle</w:t>
@@ -447,7 +515,19 @@
         <w:t>n</w:t>
       </w:r>
       <w:r>
-        <w:t xml:space="preserve"> su competencia propositiva al momento de formular una conjetura y a través de sus argumentos justificarla haciendo uso del concepto de área de un rectángulo.</w:t>
+        <w:t xml:space="preserve"> su competencia propositiva al momento de formular una conjetura y</w:t>
+      </w:r>
+      <w:r>
+        <w:t>,</w:t>
+      </w:r>
+      <w:r>
+        <w:t xml:space="preserve"> a través de sus argumentos</w:t>
+      </w:r>
+      <w:r>
+        <w:t>,</w:t>
+      </w:r>
+      <w:r>
+        <w:t xml:space="preserve"> justificarla haciendo uso del concepto de área de un rectángulo.</w:t>
       </w:r>
     </w:p>
     <w:p>
@@ -458,7 +538,13 @@
         <w:t>Para</w:t>
       </w:r>
       <w:r>
-        <w:t xml:space="preserve"> estudiar el tema de cubo de un binomio, </w:t>
+        <w:t xml:space="preserve"> estudiar el tema de</w:t>
+      </w:r>
+      <w:r>
+        <w:t>l</w:t>
+      </w:r>
+      <w:r>
+        <w:t xml:space="preserve"> cubo de un binomio, </w:t>
       </w:r>
       <w:r>
         <w:t xml:space="preserve">el docente </w:t>
@@ -470,19 +556,43 @@
         <w:t>a</w:t>
       </w:r>
       <w:r>
-        <w:t xml:space="preserve"> primero el concepto de volumen y como se calcula el vo</w:t>
+        <w:t xml:space="preserve"> primero el concepto de volumen y </w:t>
+      </w:r>
+      <w:r>
+        <w:t xml:space="preserve">cómo </w:t>
+      </w:r>
+      <w:r>
+        <w:t>se calcula el vo</w:t>
       </w:r>
       <w:r>
         <w:t>lumen de un cubo, luego presenta</w:t>
       </w:r>
       <w:r>
-        <w:t xml:space="preserve"> problemas en los que se deba hallar el volumen de un cubo cuando la arista está representada por un binomio, luego la conceptualización del tema se hará mediante la exposición del tema apoyada por el recurso 120 y e</w:t>
+        <w:t xml:space="preserve"> problemas en los que se deba hallar el volumen de un cubo cuando la arista está representada por un binomio</w:t>
+      </w:r>
+      <w:r>
+        <w:t xml:space="preserve">; después, </w:t>
+      </w:r>
+      <w:r>
+        <w:t xml:space="preserve">la conceptualización del tema se hará mediante la exposición del </w:t>
+      </w:r>
+      <w:r>
+        <w:t xml:space="preserve">mismo </w:t>
+      </w:r>
+      <w:r>
+        <w:t>apoyada por el recurso 120 y e</w:t>
       </w:r>
       <w:r>
         <w:t xml:space="preserve">l desarrollo de los recurso 80 </w:t>
       </w:r>
       <w:r>
-        <w:t>y 90 en los que la ejercitación y la modelación reforzaran los conceptos aprendidos por el estudiante</w:t>
+        <w:t xml:space="preserve">y 90 en los que la ejercitación y la modelación </w:t>
+      </w:r>
+      <w:r>
+        <w:t xml:space="preserve">reforzarán </w:t>
+      </w:r>
+      <w:r>
+        <w:t>los conceptos aprendidos por el estudiante</w:t>
       </w:r>
       <w:r>
         <w:t xml:space="preserve"> respecto a este tema.</w:t>
@@ -494,7 +604,22 @@
       </w:pPr>
       <w:r>
         <w:lastRenderedPageBreak/>
-        <w:t>Es importante en este punto hacer seguimiento a los estudiantes para determinar el grado de asimilación de los temas vistos y así poder detectar aquellas dificultades que algunos estudiantes puedan presentar y reforzar el tema mediante actividades dirigidas en clase o mediante la sugerencia de revisar otros recursos virtuales.</w:t>
+        <w:t xml:space="preserve">En </w:t>
+      </w:r>
+      <w:r>
+        <w:t xml:space="preserve">este punto </w:t>
+      </w:r>
+      <w:r>
+        <w:t xml:space="preserve">es importante </w:t>
+      </w:r>
+      <w:r>
+        <w:t xml:space="preserve">hacer seguimiento a los estudiantes para determinar el grado de asimilación de los temas vistos y así poder detectar aquellas dificultades que algunos estudiantes puedan presentar y reforzar el tema </w:t>
+      </w:r>
+      <w:r>
+        <w:t xml:space="preserve">a través de </w:t>
+      </w:r>
+      <w:r>
+        <w:t>actividades dirigidas en clase o mediante la sugerencia de revisar otros recursos virtuales.</w:t>
       </w:r>
     </w:p>
     <w:p>
@@ -505,7 +630,25 @@
         <w:t xml:space="preserve">El docente </w:t>
       </w:r>
       <w:r>
-        <w:t>debe realizar preguntas tanto conceptuales como procedimentales, para asegurarse que han aprendido no solo un procedimiento, sino que comprenden su naturaleza y la forma en que este ha sido construido. Los estudiantes que aun presenten dificultades deben volver a revisar los recursos de práctica y estudiar nuevamente los recursos de profundiza.</w:t>
+        <w:t xml:space="preserve">debe realizar preguntas tanto conceptuales como procedimentales para asegurarse </w:t>
+      </w:r>
+      <w:r>
+        <w:t xml:space="preserve">de </w:t>
+      </w:r>
+      <w:r>
+        <w:t xml:space="preserve">que han aprendido no solo un procedimiento, sino que comprenden su naturaleza y la forma en que este ha sido construido. Los estudiantes que </w:t>
+      </w:r>
+      <w:r>
+        <w:t xml:space="preserve">aún </w:t>
+      </w:r>
+      <w:r>
+        <w:t xml:space="preserve">presenten dificultades deben volver a revisar los recursos de práctica y estudiar </w:t>
+      </w:r>
+      <w:r>
+        <w:t xml:space="preserve">de nuevo </w:t>
+      </w:r>
+      <w:r>
+        <w:t>los recursos de profundiza.</w:t>
       </w:r>
     </w:p>
     <w:p>
@@ -543,13 +686,55 @@
         <w:t>ar</w:t>
       </w:r>
       <w:r>
-        <w:t xml:space="preserve"> realizar un cuadro comparativo entre el triángulo y los binomios que hasta el momento se han trabajado para que el estudiante nuevamente conjeture acerca del desarrollo de un binomio con exponent</w:t>
-      </w:r>
-      <w:r>
-        <w:t>e mayor a tres, así mismo exponer</w:t>
-      </w:r>
-      <w:r>
-        <w:t xml:space="preserve"> los casos en los que el exponente es cero u y uno, ya que son binomios que se ignoran en su estudio pero desde el triángulo de </w:t>
+        <w:t xml:space="preserve"> realizar un cuadro comparativo entre el triángulo y los binomios que hasta el momento se han trabajado</w:t>
+      </w:r>
+      <w:r>
+        <w:t>,</w:t>
+      </w:r>
+      <w:r>
+        <w:t xml:space="preserve"> para que el estudiante </w:t>
+      </w:r>
+      <w:r>
+        <w:t>infiera</w:t>
+      </w:r>
+      <w:r>
+        <w:t xml:space="preserve"> </w:t>
+      </w:r>
+      <w:r>
+        <w:t xml:space="preserve">de nuevo </w:t>
+      </w:r>
+      <w:r>
+        <w:t>acerca del desarrollo de un binomio con exponent</w:t>
+      </w:r>
+      <w:r>
+        <w:t xml:space="preserve">e mayor </w:t>
+      </w:r>
+      <w:r>
+        <w:t xml:space="preserve">que </w:t>
+      </w:r>
+      <w:r>
+        <w:t>tres</w:t>
+      </w:r>
+      <w:r>
+        <w:t xml:space="preserve">; </w:t>
+      </w:r>
+      <w:r>
+        <w:t>así mismo</w:t>
+      </w:r>
+      <w:r>
+        <w:t>,</w:t>
+      </w:r>
+      <w:r>
+        <w:t xml:space="preserve"> exponer</w:t>
+      </w:r>
+      <w:r>
+        <w:t xml:space="preserve"> los casos en los que el exponente es cero y uno, ya que son binomios que se ignoran en su estudio</w:t>
+      </w:r>
+      <w:r>
+        <w:t>,</w:t>
+      </w:r>
+      <w:r>
+        <w:t xml:space="preserve"> pero desde el triángulo de </w:t>
       </w:r>
       <w:r>
         <w:t>P</w:t>
@@ -569,6 +754,9 @@
         <w:t>último</w:t>
       </w:r>
       <w:r>
+        <w:t>,</w:t>
+      </w:r>
+      <w:r>
         <w:t xml:space="preserve"> </w:t>
       </w:r>
       <w:r>
@@ -581,13 +769,48 @@
         <w:t>er</w:t>
       </w:r>
       <w:r>
-        <w:t xml:space="preserve"> a sus estudiantes el desarrollo de la autoevaluación para que reconozcan que competencias han alcanzado y cuales faltan por reforzar y afianzar, </w:t>
+        <w:t xml:space="preserve"> a sus estudiantes el desarrollo de la autoevaluación para que reconozcan </w:t>
+      </w:r>
+      <w:r>
+        <w:t xml:space="preserve">qué </w:t>
+      </w:r>
+      <w:r>
+        <w:t xml:space="preserve">competencias han alcanzado y </w:t>
+      </w:r>
+      <w:r>
+        <w:t xml:space="preserve">cuáles </w:t>
+      </w:r>
+      <w:r>
+        <w:t>faltan por reforzar y afianzar</w:t>
+      </w:r>
+      <w:r>
+        <w:t xml:space="preserve">; </w:t>
       </w:r>
       <w:r>
         <w:t>plantear</w:t>
       </w:r>
       <w:r>
-        <w:t xml:space="preserve"> la actividad de ejercitación y competencias a través de la cual estudiante reconoce en el álgebra un modelo de generalización y en la que tendrá que hacer uso del cuadrado de un binomio y además proponer un nuevo problema que modele y comunique a través de los productos notables.</w:t>
+        <w:t xml:space="preserve"> la actividad de ejercitación y competencias a través de la cual </w:t>
+      </w:r>
+      <w:r>
+        <w:t xml:space="preserve">el </w:t>
+      </w:r>
+      <w:r>
+        <w:t>estudiante reconoce en el álgebra un modelo de generalización y en la que tendrá que hacer uso del cuadrado de un binomio y</w:t>
+      </w:r>
+      <w:r>
+        <w:t>,</w:t>
+      </w:r>
+      <w:r>
+        <w:t xml:space="preserve"> además</w:t>
+      </w:r>
+      <w:bookmarkStart w:id="0" w:name="_GoBack"/>
+      <w:r>
+        <w:t>,</w:t>
+      </w:r>
+      <w:bookmarkEnd w:id="0"/>
+      <w:r>
+        <w:t xml:space="preserve"> proponer un nuevo problema que modele y comunique a través de los productos notables.</w:t>
       </w:r>
     </w:p>
     <w:p>

</xml_diff>